<commit_message>
Added altering margins to play4.py
</commit_message>
<xml_diff>
--- a/docx_creator/quickstart/output4.docx
+++ b/docx_creator/quickstart/output4.docx
@@ -78,6 +78,27 @@
         </w:sectPr>
       </w:pPr>
     </w:p>
+    <w:p>
+      <w:pPr>
+        <w:sectPr>
+          <w:headerReference w:type="even" r:id="rId6"/>
+          <w:headerReference w:type="default" r:id="rId7"/>
+          <w:footerReference w:type="even" r:id="rId8"/>
+          <w:footerReference w:type="default" r:id="rId9"/>
+          <w:headerReference w:type="first" r:id="rId10"/>
+          <w:footerReference w:type="first" r:id="rId11"/>
+          <w:pgSz w:w="12240" w:h="15840" w:orient="landscape"/>
+          <w:pgMar w:top="1440" w:right="1440" w:bottom="1440" w:left="1440" w:header="720" w:footer="720" w:gutter="0"/>
+          <w:cols w:space="720"/>
+          <w:docGrid w:linePitch="360"/>
+        </w:sectPr>
+      </w:pPr>
+    </w:p>
+    <w:p>
+      <w:r>
+        <w:t>Different Margins!</w:t>
+      </w:r>
+    </w:p>
     <w:sectPr>
       <w:headerReference w:type="even" r:id="rId6"/>
       <w:headerReference w:type="default" r:id="rId7"/>
@@ -86,7 +107,7 @@
       <w:headerReference w:type="first" r:id="rId10"/>
       <w:footerReference w:type="first" r:id="rId11"/>
       <w:pgSz w:w="12240" w:h="15840" w:orient="landscape"/>
-      <w:pgMar w:top="1440" w:right="1440" w:bottom="1440" w:left="1440" w:header="720" w:footer="720" w:gutter="0"/>
+      <w:pgMar w:top="1440" w:right="1440" w:bottom="1440" w:left="360" w:header="720" w:footer="720" w:gutter="0"/>
       <w:cols w:space="720"/>
       <w:docGrid w:linePitch="360"/>
     </w:sectPr>

</xml_diff>